<commit_message>
Updated reading.docx Renamed technology folder
</commit_message>
<xml_diff>
--- a/docs/reading.docx
+++ b/docs/reading.docx
@@ -26,7 +26,7 @@
         <w:pStyle w:val="Standard"/>
         <w:spacing w:before="170" w:after="57" w:line="240" w:lineRule="auto"/>
         <w:rPr>
-          <w:rFonts w:ascii="Candara" w:eastAsia="微软雅黑" w:hAnsi="Candara" w:cs="Times New Roman"/>
+          <w:rFonts w:ascii="Candara" w:eastAsia="Microsoft YaHei" w:hAnsi="Candara" w:cs="Times New Roman"/>
           <w:b/>
           <w:bCs/>
           <w:color w:val="CC0000"/>
@@ -36,7 +36,7 @@
       </w:pPr>
       <w:r>
         <w:rPr>
-          <w:rFonts w:ascii="Candara" w:eastAsia="微软雅黑" w:hAnsi="Candara" w:cs="Times New Roman"/>
+          <w:rFonts w:ascii="Candara" w:eastAsia="Microsoft YaHei" w:hAnsi="Candara" w:cs="Times New Roman"/>
           <w:b/>
           <w:bCs/>
           <w:color w:val="CC0000"/>
@@ -60,15 +60,7 @@
           <w:b/>
           <w:bCs/>
         </w:rPr>
-        <w:t>Tec</w:t>
-      </w:r>
-      <w:r>
-        <w:rPr>
-          <w:rFonts w:ascii="Candara" w:eastAsia="Microsoft YaHei" w:hAnsi="Candara" w:cs="Mangal"/>
-          <w:b/>
-          <w:bCs/>
-        </w:rPr>
-        <w:t>hnical Reading</w:t>
+        <w:t>Technical Reading</w:t>
       </w:r>
       <w:r>
         <w:rPr>
@@ -157,14 +149,7 @@
           <w:b/>
         </w:rPr>
         <w:tab/>
-        <w:t xml:space="preserve">Recommended </w:t>
-      </w:r>
-      <w:r>
-        <w:rPr>
-          <w:rFonts w:ascii="Candara" w:eastAsia="Microsoft YaHei" w:hAnsi="Candara" w:cs="Mangal"/>
-          <w:b/>
-        </w:rPr>
-        <w:t>reading first, specific sub-channels second</w:t>
+        <w:t>Recommended reading first, specific sub-channels second</w:t>
       </w:r>
     </w:p>
     <w:p>
@@ -266,7 +251,7 @@
         <w:pStyle w:val="Standard"/>
         <w:spacing w:before="170" w:after="57" w:line="240" w:lineRule="auto"/>
         <w:rPr>
-          <w:rFonts w:ascii="Candara" w:eastAsia="微软雅黑" w:hAnsi="Candara" w:cs="Times New Roman"/>
+          <w:rFonts w:ascii="Candara" w:eastAsia="Microsoft YaHei" w:hAnsi="Candara" w:cs="Times New Roman"/>
           <w:b/>
           <w:bCs/>
           <w:color w:val="CC0000"/>
@@ -276,7 +261,7 @@
       </w:pPr>
       <w:r>
         <w:rPr>
-          <w:rFonts w:ascii="Candara" w:eastAsia="微软雅黑" w:hAnsi="Candara" w:cs="Times New Roman"/>
+          <w:rFonts w:ascii="Candara" w:eastAsia="Microsoft YaHei" w:hAnsi="Candara" w:cs="Times New Roman"/>
           <w:b/>
           <w:bCs/>
           <w:color w:val="CC0000"/>
@@ -285,8 +270,6 @@
         </w:rPr>
         <w:t>TIME CONTROL</w:t>
       </w:r>
-      <w:bookmarkStart w:id="0" w:name="_GoBack"/>
-      <w:bookmarkEnd w:id="0"/>
     </w:p>
     <w:p>
       <w:pPr>
@@ -304,10 +287,7 @@
         <w:t>Technical Reading</w:t>
       </w:r>
       <w:r>
-        <w:t>:</w:t>
-      </w:r>
-      <w:r>
-        <w:t xml:space="preserve"> </w:t>
+        <w:t xml:space="preserve">: </w:t>
       </w:r>
       <w:r>
         <w:tab/>
@@ -372,7 +352,7 @@
         <w:pStyle w:val="Standard"/>
         <w:spacing w:before="170" w:after="57" w:line="240" w:lineRule="auto"/>
         <w:rPr>
-          <w:rFonts w:ascii="Candara" w:eastAsia="微软雅黑" w:hAnsi="Candara" w:cs="Times New Roman"/>
+          <w:rFonts w:ascii="Candara" w:eastAsia="Microsoft YaHei" w:hAnsi="Candara" w:cs="Times New Roman"/>
           <w:b/>
           <w:bCs/>
           <w:color w:val="CC0000"/>
@@ -382,7 +362,7 @@
       </w:pPr>
       <w:r>
         <w:rPr>
-          <w:rFonts w:ascii="Candara" w:eastAsia="微软雅黑" w:hAnsi="Candara" w:cs="Times New Roman"/>
+          <w:rFonts w:ascii="Candara" w:eastAsia="Microsoft YaHei" w:hAnsi="Candara" w:cs="Times New Roman"/>
           <w:b/>
           <w:bCs/>
           <w:color w:val="CC0000"/>
@@ -397,16 +377,49 @@
         <w:pStyle w:val="Standard"/>
         <w:spacing w:after="0" w:line="240" w:lineRule="auto"/>
         <w:rPr>
-          <w:rFonts w:ascii="Candara" w:eastAsia="微软雅黑" w:hAnsi="Candara" w:cs="Times New Roman"/>
-          <w:b/>
-          <w:bCs/>
-          <w:color w:val="000000"/>
-          <w:szCs w:val="20"/>
-        </w:rPr>
-      </w:pPr>
-      <w:r>
-        <w:rPr>
-          <w:rFonts w:ascii="Candara" w:eastAsia="微软雅黑" w:hAnsi="Candara" w:cs="Times New Roman"/>
+          <w:rFonts w:ascii="Candara" w:eastAsia="Microsoft YaHei" w:hAnsi="Candara" w:cs="Times New Roman"/>
+          <w:b/>
+          <w:bCs/>
+          <w:color w:val="000000"/>
+          <w:szCs w:val="20"/>
+        </w:rPr>
+      </w:pPr>
+      <w:r>
+        <w:rPr>
+          <w:rFonts w:ascii="Candara" w:eastAsia="Microsoft YaHei" w:hAnsi="Candara" w:cs="Times New Roman"/>
+          <w:b/>
+          <w:bCs/>
+          <w:color w:val="000000"/>
+          <w:szCs w:val="20"/>
+        </w:rPr>
+        <w:t>Book Queue</w:t>
+      </w:r>
+      <w:r>
+        <w:rPr>
+          <w:rFonts w:ascii="Candara" w:eastAsia="Microsoft YaHei" w:hAnsi="Candara" w:cs="Times New Roman"/>
+          <w:b/>
+          <w:bCs/>
+          <w:color w:val="000000"/>
+          <w:szCs w:val="20"/>
+        </w:rPr>
+        <w:t xml:space="preserve"> (Dynamic)</w:t>
+      </w:r>
+    </w:p>
+    <w:p>
+      <w:pPr>
+        <w:pStyle w:val="Standard"/>
+        <w:spacing w:after="0" w:line="240" w:lineRule="auto"/>
+        <w:rPr>
+          <w:rFonts w:ascii="Candara" w:eastAsia="Microsoft YaHei" w:hAnsi="Candara" w:cs="Times New Roman"/>
+          <w:b/>
+          <w:bCs/>
+          <w:color w:val="000000"/>
+          <w:szCs w:val="20"/>
+        </w:rPr>
+      </w:pPr>
+      <w:r>
+        <w:rPr>
+          <w:rFonts w:ascii="Candara" w:eastAsia="Microsoft YaHei" w:hAnsi="Candara" w:cs="Times New Roman"/>
           <w:b/>
           <w:bCs/>
           <w:color w:val="000000"/>
@@ -424,16 +437,16 @@
         </w:numPr>
         <w:spacing w:after="0" w:line="240" w:lineRule="auto"/>
         <w:rPr>
-          <w:rFonts w:ascii="Candara" w:eastAsia="微软雅黑" w:hAnsi="Candara" w:cs="Times New Roman"/>
-          <w:b/>
-          <w:bCs/>
-          <w:color w:val="000000"/>
-          <w:szCs w:val="20"/>
-        </w:rPr>
-      </w:pPr>
-      <w:r>
-        <w:rPr>
-          <w:rFonts w:ascii="Candara" w:eastAsia="微软雅黑" w:hAnsi="Candara" w:cs="Times New Roman"/>
+          <w:rFonts w:ascii="Candara" w:eastAsia="Microsoft YaHei" w:hAnsi="Candara" w:cs="Times New Roman"/>
+          <w:b/>
+          <w:bCs/>
+          <w:color w:val="000000"/>
+          <w:szCs w:val="20"/>
+        </w:rPr>
+      </w:pPr>
+      <w:r>
+        <w:rPr>
+          <w:rFonts w:ascii="Candara" w:eastAsia="Microsoft YaHei" w:hAnsi="Candara" w:cs="Times New Roman"/>
           <w:b/>
           <w:bCs/>
           <w:color w:val="000000"/>
@@ -451,16 +464,16 @@
         </w:numPr>
         <w:spacing w:after="0" w:line="240" w:lineRule="auto"/>
         <w:rPr>
-          <w:rFonts w:ascii="Candara" w:eastAsia="微软雅黑" w:hAnsi="Candara" w:cs="Times New Roman"/>
-          <w:b/>
-          <w:bCs/>
-          <w:color w:val="000000"/>
-          <w:szCs w:val="20"/>
-        </w:rPr>
-      </w:pPr>
-      <w:r>
-        <w:rPr>
-          <w:rFonts w:ascii="Candara" w:eastAsia="微软雅黑" w:hAnsi="Candara" w:cs="Times New Roman"/>
+          <w:rFonts w:ascii="Candara" w:eastAsia="Microsoft YaHei" w:hAnsi="Candara" w:cs="Times New Roman"/>
+          <w:b/>
+          <w:bCs/>
+          <w:color w:val="000000"/>
+          <w:szCs w:val="20"/>
+        </w:rPr>
+      </w:pPr>
+      <w:r>
+        <w:rPr>
+          <w:rFonts w:ascii="Candara" w:eastAsia="Microsoft YaHei" w:hAnsi="Candara" w:cs="Times New Roman"/>
           <w:b/>
           <w:bCs/>
           <w:color w:val="000000"/>
@@ -478,16 +491,16 @@
         </w:numPr>
         <w:spacing w:after="0" w:line="240" w:lineRule="auto"/>
         <w:rPr>
-          <w:rFonts w:ascii="Candara" w:eastAsia="微软雅黑" w:hAnsi="Candara" w:cs="Times New Roman"/>
-          <w:b/>
-          <w:bCs/>
-          <w:color w:val="000000"/>
-          <w:szCs w:val="20"/>
-        </w:rPr>
-      </w:pPr>
-      <w:r>
-        <w:rPr>
-          <w:rFonts w:ascii="Candara" w:eastAsia="微软雅黑" w:hAnsi="Candara" w:cs="Times New Roman"/>
+          <w:rFonts w:ascii="Candara" w:eastAsia="Microsoft YaHei" w:hAnsi="Candara" w:cs="Times New Roman"/>
+          <w:b/>
+          <w:bCs/>
+          <w:color w:val="000000"/>
+          <w:szCs w:val="20"/>
+        </w:rPr>
+      </w:pPr>
+      <w:r>
+        <w:rPr>
+          <w:rFonts w:ascii="Candara" w:eastAsia="Microsoft YaHei" w:hAnsi="Candara" w:cs="Times New Roman"/>
           <w:b/>
           <w:bCs/>
           <w:color w:val="000000"/>
@@ -505,16 +518,16 @@
         </w:numPr>
         <w:spacing w:after="0" w:line="240" w:lineRule="auto"/>
         <w:rPr>
-          <w:rFonts w:ascii="Candara" w:eastAsia="微软雅黑" w:hAnsi="Candara" w:cs="Times New Roman"/>
-          <w:b/>
-          <w:bCs/>
-          <w:color w:val="000000"/>
-          <w:szCs w:val="20"/>
-        </w:rPr>
-      </w:pPr>
-      <w:r>
-        <w:rPr>
-          <w:rFonts w:ascii="Candara" w:eastAsia="微软雅黑" w:hAnsi="Candara" w:cs="Times New Roman"/>
+          <w:rFonts w:ascii="Candara" w:eastAsia="Microsoft YaHei" w:hAnsi="Candara" w:cs="Times New Roman"/>
+          <w:b/>
+          <w:bCs/>
+          <w:color w:val="000000"/>
+          <w:szCs w:val="20"/>
+        </w:rPr>
+      </w:pPr>
+      <w:r>
+        <w:rPr>
+          <w:rFonts w:ascii="Candara" w:eastAsia="Microsoft YaHei" w:hAnsi="Candara" w:cs="Times New Roman"/>
           <w:b/>
           <w:bCs/>
           <w:color w:val="000000"/>
@@ -525,16 +538,161 @@
     </w:p>
     <w:p>
       <w:pPr>
+        <w:pStyle w:val="Standard"/>
         <w:spacing w:after="0" w:line="240" w:lineRule="auto"/>
-        <w:ind w:left="720"/>
-        <w:rPr>
-          <w:rFonts w:ascii="Candara" w:eastAsia="微软雅黑" w:hAnsi="Candara" w:cs="Times New Roman"/>
-          <w:b/>
-          <w:bCs/>
-          <w:color w:val="000000"/>
-          <w:szCs w:val="20"/>
-        </w:rPr>
-      </w:pPr>
+        <w:rPr>
+          <w:rFonts w:ascii="Candara" w:eastAsia="Microsoft YaHei" w:hAnsi="Candara" w:cs="Times New Roman"/>
+          <w:b/>
+          <w:bCs/>
+          <w:color w:val="000000"/>
+          <w:szCs w:val="20"/>
+        </w:rPr>
+      </w:pPr>
+      <w:r>
+        <w:rPr>
+          <w:rFonts w:ascii="Candara" w:eastAsia="Microsoft YaHei" w:hAnsi="Candara" w:cs="Times New Roman"/>
+          <w:b/>
+          <w:bCs/>
+          <w:color w:val="000000"/>
+          <w:szCs w:val="20"/>
+        </w:rPr>
+        <w:t>Newsletters</w:t>
+      </w:r>
+    </w:p>
+    <w:p>
+      <w:pPr>
+        <w:pStyle w:val="ListParagraph"/>
+        <w:numPr>
+          <w:ilvl w:val="0"/>
+          <w:numId w:val="40"/>
+        </w:numPr>
+        <w:spacing w:after="0" w:line="240" w:lineRule="auto"/>
+        <w:rPr>
+          <w:rFonts w:ascii="Candara" w:eastAsia="Microsoft YaHei" w:hAnsi="Candara" w:cs="Times New Roman"/>
+          <w:b/>
+          <w:bCs/>
+          <w:color w:val="000000"/>
+          <w:szCs w:val="20"/>
+        </w:rPr>
+      </w:pPr>
+      <w:r>
+        <w:rPr>
+          <w:rFonts w:ascii="Candara" w:eastAsia="Microsoft YaHei" w:hAnsi="Candara" w:cs="Times New Roman"/>
+          <w:b/>
+          <w:bCs/>
+          <w:color w:val="000000"/>
+          <w:szCs w:val="20"/>
+        </w:rPr>
+        <w:t>Desktop Engineering</w:t>
+      </w:r>
+    </w:p>
+    <w:p>
+      <w:pPr>
+        <w:pStyle w:val="ListParagraph"/>
+        <w:numPr>
+          <w:ilvl w:val="0"/>
+          <w:numId w:val="40"/>
+        </w:numPr>
+        <w:spacing w:after="0" w:line="240" w:lineRule="auto"/>
+        <w:rPr>
+          <w:rFonts w:ascii="Candara" w:eastAsia="Microsoft YaHei" w:hAnsi="Candara" w:cs="Times New Roman"/>
+          <w:b/>
+          <w:bCs/>
+          <w:color w:val="000000"/>
+          <w:szCs w:val="20"/>
+        </w:rPr>
+      </w:pPr>
+      <w:r>
+        <w:rPr>
+          <w:rFonts w:ascii="Candara" w:eastAsia="Microsoft YaHei" w:hAnsi="Candara" w:cs="Times New Roman"/>
+          <w:b/>
+          <w:bCs/>
+          <w:color w:val="000000"/>
+          <w:szCs w:val="20"/>
+        </w:rPr>
+        <w:t>NVIDIA</w:t>
+      </w:r>
+    </w:p>
+    <w:p>
+      <w:pPr>
+        <w:pStyle w:val="ListParagraph"/>
+        <w:numPr>
+          <w:ilvl w:val="0"/>
+          <w:numId w:val="40"/>
+        </w:numPr>
+        <w:spacing w:after="0" w:line="240" w:lineRule="auto"/>
+        <w:rPr>
+          <w:rFonts w:ascii="Candara" w:eastAsia="Microsoft YaHei" w:hAnsi="Candara" w:cs="Times New Roman"/>
+          <w:b/>
+          <w:bCs/>
+          <w:color w:val="000000"/>
+          <w:szCs w:val="20"/>
+        </w:rPr>
+      </w:pPr>
+      <w:r>
+        <w:rPr>
+          <w:rFonts w:ascii="Candara" w:eastAsia="Microsoft YaHei" w:hAnsi="Candara" w:cs="Times New Roman"/>
+          <w:b/>
+          <w:bCs/>
+          <w:color w:val="000000"/>
+          <w:szCs w:val="20"/>
+        </w:rPr>
+        <w:t>Vision System</w:t>
+      </w:r>
+    </w:p>
+    <w:p>
+      <w:pPr>
+        <w:pStyle w:val="ListParagraph"/>
+        <w:numPr>
+          <w:ilvl w:val="0"/>
+          <w:numId w:val="40"/>
+        </w:numPr>
+        <w:spacing w:after="0" w:line="240" w:lineRule="auto"/>
+        <w:rPr>
+          <w:rFonts w:ascii="Candara" w:eastAsia="Microsoft YaHei" w:hAnsi="Candara" w:cs="Times New Roman"/>
+          <w:b/>
+          <w:bCs/>
+          <w:color w:val="000000"/>
+          <w:szCs w:val="20"/>
+        </w:rPr>
+      </w:pPr>
+      <w:r>
+        <w:rPr>
+          <w:rFonts w:ascii="Candara" w:eastAsia="Microsoft YaHei" w:hAnsi="Candara" w:cs="Times New Roman"/>
+          <w:b/>
+          <w:bCs/>
+          <w:color w:val="000000"/>
+          <w:szCs w:val="20"/>
+        </w:rPr>
+        <w:t>Intel Developer</w:t>
+      </w:r>
+    </w:p>
+    <w:p>
+      <w:pPr>
+        <w:pStyle w:val="ListParagraph"/>
+        <w:numPr>
+          <w:ilvl w:val="0"/>
+          <w:numId w:val="40"/>
+        </w:numPr>
+        <w:spacing w:after="0" w:line="240" w:lineRule="auto"/>
+        <w:rPr>
+          <w:rFonts w:ascii="Candara" w:eastAsia="Microsoft YaHei" w:hAnsi="Candara" w:cs="Times New Roman"/>
+          <w:b/>
+          <w:bCs/>
+          <w:color w:val="000000"/>
+          <w:szCs w:val="20"/>
+        </w:rPr>
+      </w:pPr>
+      <w:r>
+        <w:rPr>
+          <w:rFonts w:ascii="Candara" w:eastAsia="Microsoft YaHei" w:hAnsi="Candara" w:cs="Times New Roman"/>
+          <w:b/>
+          <w:bCs/>
+          <w:color w:val="000000"/>
+          <w:szCs w:val="20"/>
+        </w:rPr>
+        <w:t>Microsoft Developer</w:t>
+      </w:r>
     </w:p>
     <w:p>
       <w:pPr>
@@ -542,16 +700,16 @@
         <w:spacing w:after="0" w:line="240" w:lineRule="auto"/>
         <w:ind w:left="0"/>
         <w:rPr>
-          <w:rFonts w:ascii="Candara" w:eastAsia="微软雅黑" w:hAnsi="Candara" w:cs="Times New Roman"/>
-          <w:b/>
-          <w:bCs/>
-          <w:color w:val="000000"/>
-          <w:szCs w:val="20"/>
-        </w:rPr>
-      </w:pPr>
-      <w:r>
-        <w:rPr>
-          <w:rFonts w:ascii="Candara" w:eastAsia="微软雅黑" w:hAnsi="Candara" w:cs="Times New Roman"/>
+          <w:rFonts w:ascii="Candara" w:eastAsia="Microsoft YaHei" w:hAnsi="Candara" w:cs="Times New Roman"/>
+          <w:b/>
+          <w:bCs/>
+          <w:color w:val="000000"/>
+          <w:szCs w:val="20"/>
+        </w:rPr>
+      </w:pPr>
+      <w:r>
+        <w:rPr>
+          <w:rFonts w:ascii="Candara" w:eastAsia="Microsoft YaHei" w:hAnsi="Candara" w:cs="Times New Roman"/>
           <w:b/>
           <w:bCs/>
           <w:color w:val="000000"/>
@@ -569,16 +727,16 @@
         </w:numPr>
         <w:spacing w:after="0" w:line="240" w:lineRule="auto"/>
         <w:rPr>
-          <w:rFonts w:ascii="Candara" w:eastAsia="微软雅黑" w:hAnsi="Candara" w:cs="Times New Roman"/>
-          <w:b/>
-          <w:bCs/>
-          <w:color w:val="000000"/>
-          <w:szCs w:val="20"/>
-        </w:rPr>
-      </w:pPr>
-      <w:r>
-        <w:rPr>
-          <w:rFonts w:ascii="Candara" w:eastAsia="微软雅黑" w:hAnsi="Candara" w:cs="Times New Roman"/>
+          <w:rFonts w:ascii="Candara" w:eastAsia="Microsoft YaHei" w:hAnsi="Candara" w:cs="Times New Roman"/>
+          <w:b/>
+          <w:bCs/>
+          <w:color w:val="000000"/>
+          <w:szCs w:val="20"/>
+        </w:rPr>
+      </w:pPr>
+      <w:r>
+        <w:rPr>
+          <w:rFonts w:ascii="Candara" w:eastAsia="Microsoft YaHei" w:hAnsi="Candara" w:cs="Times New Roman"/>
           <w:b/>
           <w:bCs/>
           <w:color w:val="000000"/>
@@ -596,70 +754,16 @@
         </w:numPr>
         <w:spacing w:after="0" w:line="240" w:lineRule="auto"/>
         <w:rPr>
-          <w:rFonts w:ascii="Candara" w:eastAsia="微软雅黑" w:hAnsi="Candara" w:cs="Times New Roman"/>
-          <w:b/>
-          <w:bCs/>
-          <w:color w:val="000000"/>
-          <w:szCs w:val="20"/>
-        </w:rPr>
-      </w:pPr>
-      <w:r>
-        <w:rPr>
-          <w:rFonts w:ascii="Candara" w:eastAsia="微软雅黑" w:hAnsi="Candara" w:cs="Times New Roman"/>
-          <w:b/>
-          <w:bCs/>
-          <w:color w:val="000000"/>
-          <w:szCs w:val="20"/>
-        </w:rPr>
-        <w:t>LinkedIn</w:t>
-      </w:r>
-    </w:p>
-    <w:p>
-      <w:pPr>
-        <w:pStyle w:val="ListParagraph"/>
-        <w:numPr>
-          <w:ilvl w:val="0"/>
-          <w:numId w:val="39"/>
-        </w:numPr>
-        <w:spacing w:after="0" w:line="240" w:lineRule="auto"/>
-        <w:rPr>
-          <w:rFonts w:ascii="Candara" w:eastAsia="微软雅黑" w:hAnsi="Candara" w:cs="Times New Roman"/>
-          <w:b/>
-          <w:bCs/>
-          <w:color w:val="000000"/>
-          <w:szCs w:val="20"/>
-        </w:rPr>
-      </w:pPr>
-      <w:r>
-        <w:rPr>
-          <w:rFonts w:ascii="Candara" w:eastAsia="微软雅黑" w:hAnsi="Candara" w:cs="Times New Roman"/>
-          <w:b/>
-          <w:bCs/>
-          <w:color w:val="000000"/>
-          <w:szCs w:val="20"/>
-        </w:rPr>
-        <w:t>Google+</w:t>
-      </w:r>
-    </w:p>
-    <w:p>
-      <w:pPr>
-        <w:pStyle w:val="ListParagraph"/>
-        <w:numPr>
-          <w:ilvl w:val="0"/>
-          <w:numId w:val="39"/>
-        </w:numPr>
-        <w:spacing w:after="0" w:line="240" w:lineRule="auto"/>
-        <w:rPr>
-          <w:rFonts w:ascii="Candara" w:eastAsia="微软雅黑" w:hAnsi="Candara" w:cs="Times New Roman"/>
-          <w:b/>
-          <w:bCs/>
-          <w:color w:val="000000"/>
-          <w:szCs w:val="20"/>
-        </w:rPr>
-      </w:pPr>
-      <w:r>
-        <w:rPr>
-          <w:rFonts w:ascii="Candara" w:eastAsia="微软雅黑" w:hAnsi="Candara" w:cs="Times New Roman"/>
+          <w:rFonts w:ascii="Candara" w:eastAsia="Microsoft YaHei" w:hAnsi="Candara" w:cs="Times New Roman"/>
+          <w:b/>
+          <w:bCs/>
+          <w:color w:val="000000"/>
+          <w:szCs w:val="20"/>
+        </w:rPr>
+      </w:pPr>
+      <w:r>
+        <w:rPr>
+          <w:rFonts w:ascii="Candara" w:eastAsia="Microsoft YaHei" w:hAnsi="Candara" w:cs="Times New Roman"/>
           <w:b/>
           <w:bCs/>
           <w:color w:val="000000"/>
@@ -673,7 +777,7 @@
         <w:pStyle w:val="Standard"/>
         <w:spacing w:before="170" w:after="57" w:line="240" w:lineRule="auto"/>
         <w:rPr>
-          <w:rFonts w:ascii="Candara" w:eastAsia="微软雅黑" w:hAnsi="Candara" w:cs="Times New Roman"/>
+          <w:rFonts w:ascii="Candara" w:eastAsia="Microsoft YaHei" w:hAnsi="Candara" w:cs="Times New Roman"/>
           <w:b/>
           <w:bCs/>
           <w:color w:val="CC0000"/>
@@ -683,25 +787,14 @@
       </w:pPr>
       <w:r>
         <w:rPr>
-          <w:rFonts w:ascii="Candara" w:eastAsia="微软雅黑" w:hAnsi="Candara" w:cs="Times New Roman"/>
+          <w:rFonts w:ascii="Candara" w:eastAsia="Microsoft YaHei" w:hAnsi="Candara" w:cs="Times New Roman"/>
           <w:b/>
           <w:bCs/>
           <w:color w:val="CC0000"/>
           <w:sz w:val="24"/>
           <w:szCs w:val="24"/>
         </w:rPr>
-        <w:t>LEISURE READING CHA</w:t>
-      </w:r>
-      <w:r>
-        <w:rPr>
-          <w:rFonts w:ascii="Candara" w:eastAsia="微软雅黑" w:hAnsi="Candara" w:cs="Times New Roman"/>
-          <w:b/>
-          <w:bCs/>
-          <w:color w:val="CC0000"/>
-          <w:sz w:val="24"/>
-          <w:szCs w:val="24"/>
-        </w:rPr>
-        <w:t>NNELS</w:t>
+        <w:t>LEISURE READING CHANNELS</w:t>
       </w:r>
     </w:p>
     <w:p>
@@ -713,16 +806,16 @@
         </w:numPr>
         <w:spacing w:after="0" w:line="240" w:lineRule="auto"/>
         <w:rPr>
-          <w:rFonts w:ascii="Candara" w:eastAsia="微软雅黑" w:hAnsi="Candara" w:cs="Times New Roman"/>
-          <w:b/>
-          <w:bCs/>
-          <w:color w:val="000000"/>
-          <w:szCs w:val="20"/>
-        </w:rPr>
-      </w:pPr>
-      <w:r>
-        <w:rPr>
-          <w:rFonts w:ascii="Candara" w:eastAsia="微软雅黑" w:hAnsi="Candara" w:cs="Times New Roman"/>
+          <w:rFonts w:ascii="Candara" w:eastAsia="Microsoft YaHei" w:hAnsi="Candara" w:cs="Times New Roman"/>
+          <w:b/>
+          <w:bCs/>
+          <w:color w:val="000000"/>
+          <w:szCs w:val="20"/>
+        </w:rPr>
+      </w:pPr>
+      <w:r>
+        <w:rPr>
+          <w:rFonts w:ascii="Candara" w:eastAsia="Microsoft YaHei" w:hAnsi="Candara" w:cs="Times New Roman"/>
           <w:b/>
           <w:bCs/>
           <w:color w:val="000000"/>
@@ -740,16 +833,16 @@
         </w:numPr>
         <w:spacing w:after="0" w:line="240" w:lineRule="auto"/>
         <w:rPr>
-          <w:rFonts w:ascii="Candara" w:eastAsia="微软雅黑" w:hAnsi="Candara" w:cs="Times New Roman"/>
-          <w:b/>
-          <w:bCs/>
-          <w:color w:val="000000"/>
-          <w:szCs w:val="20"/>
-        </w:rPr>
-      </w:pPr>
-      <w:r>
-        <w:rPr>
-          <w:rFonts w:ascii="Candara" w:eastAsia="微软雅黑" w:hAnsi="Candara" w:cs="Times New Roman"/>
+          <w:rFonts w:ascii="Candara" w:eastAsia="Microsoft YaHei" w:hAnsi="Candara" w:cs="Times New Roman"/>
+          <w:b/>
+          <w:bCs/>
+          <w:color w:val="000000"/>
+          <w:szCs w:val="20"/>
+        </w:rPr>
+      </w:pPr>
+      <w:r>
+        <w:rPr>
+          <w:rFonts w:ascii="Candara" w:eastAsia="Microsoft YaHei" w:hAnsi="Candara" w:cs="Times New Roman"/>
           <w:b/>
           <w:bCs/>
           <w:color w:val="000000"/>
@@ -759,7 +852,7 @@
       </w:r>
       <w:r>
         <w:rPr>
-          <w:rFonts w:ascii="Candara" w:eastAsia="微软雅黑" w:hAnsi="Candara" w:cs="Times New Roman"/>
+          <w:rFonts w:ascii="Candara" w:eastAsia="Microsoft YaHei" w:hAnsi="Candara" w:cs="Times New Roman"/>
           <w:b/>
           <w:bCs/>
           <w:color w:val="000000"/>
@@ -799,7 +892,7 @@
         <w:pStyle w:val="Standard"/>
         <w:spacing w:before="170" w:after="57" w:line="240" w:lineRule="auto"/>
         <w:rPr>
-          <w:rFonts w:ascii="Candara" w:eastAsia="微软雅黑" w:hAnsi="Candara" w:cs="Times New Roman"/>
+          <w:rFonts w:ascii="Candara" w:eastAsia="Microsoft YaHei" w:hAnsi="Candara" w:cs="Times New Roman"/>
           <w:b/>
           <w:bCs/>
           <w:color w:val="CC0000"/>
@@ -809,7 +902,7 @@
       </w:pPr>
       <w:r>
         <w:rPr>
-          <w:rFonts w:ascii="Candara" w:eastAsia="微软雅黑" w:hAnsi="Candara" w:cs="Times New Roman"/>
+          <w:rFonts w:ascii="Candara" w:eastAsia="Microsoft YaHei" w:hAnsi="Candara" w:cs="Times New Roman"/>
           <w:b/>
           <w:bCs/>
           <w:color w:val="CC0000"/>
@@ -820,7 +913,7 @@
       </w:r>
       <w:r>
         <w:rPr>
-          <w:rFonts w:ascii="Candara" w:eastAsia="微软雅黑" w:hAnsi="Candara" w:cs="Times New Roman"/>
+          <w:rFonts w:ascii="Candara" w:eastAsia="Microsoft YaHei" w:hAnsi="Candara" w:cs="Times New Roman"/>
           <w:b/>
           <w:bCs/>
           <w:color w:val="CC0000"/>
@@ -831,7 +924,7 @@
       </w:r>
       <w:r>
         <w:rPr>
-          <w:rFonts w:ascii="Candara" w:eastAsia="微软雅黑" w:hAnsi="Candara" w:cs="Times New Roman"/>
+          <w:rFonts w:ascii="Candara" w:eastAsia="Microsoft YaHei" w:hAnsi="Candara" w:cs="Times New Roman"/>
           <w:b/>
           <w:bCs/>
           <w:color w:val="CC0000"/>
@@ -850,16 +943,16 @@
         </w:numPr>
         <w:spacing w:after="0" w:line="240" w:lineRule="auto"/>
         <w:rPr>
-          <w:rFonts w:ascii="Candara" w:eastAsia="微软雅黑" w:hAnsi="Candara" w:cs="Times New Roman"/>
-          <w:b/>
-          <w:bCs/>
-          <w:color w:val="000000"/>
-          <w:szCs w:val="20"/>
-        </w:rPr>
-      </w:pPr>
-      <w:r>
-        <w:rPr>
-          <w:rFonts w:ascii="Candara" w:eastAsia="微软雅黑" w:hAnsi="Candara" w:cs="Times New Roman"/>
+          <w:rFonts w:ascii="Candara" w:eastAsia="Microsoft YaHei" w:hAnsi="Candara" w:cs="Times New Roman"/>
+          <w:b/>
+          <w:bCs/>
+          <w:color w:val="000000"/>
+          <w:szCs w:val="20"/>
+        </w:rPr>
+      </w:pPr>
+      <w:r>
+        <w:rPr>
+          <w:rFonts w:ascii="Candara" w:eastAsia="Microsoft YaHei" w:hAnsi="Candara" w:cs="Times New Roman"/>
           <w:b/>
           <w:bCs/>
           <w:color w:val="000000"/>
@@ -877,22 +970,22 @@
         </w:numPr>
         <w:spacing w:after="0" w:line="240" w:lineRule="auto"/>
         <w:rPr>
-          <w:rFonts w:ascii="Candara" w:eastAsia="微软雅黑" w:hAnsi="Candara" w:cs="Times New Roman"/>
-          <w:b/>
-          <w:bCs/>
-          <w:color w:val="000000"/>
-          <w:szCs w:val="20"/>
-        </w:rPr>
-      </w:pPr>
-      <w:r>
-        <w:rPr>
-          <w:rFonts w:ascii="Candara" w:eastAsia="微软雅黑" w:hAnsi="Candara" w:cs="Times New Roman"/>
-          <w:b/>
-          <w:bCs/>
-          <w:color w:val="000000"/>
-          <w:szCs w:val="20"/>
-        </w:rPr>
-        <w:t>Google Search</w:t>
+          <w:rFonts w:ascii="Candara" w:eastAsia="Microsoft YaHei" w:hAnsi="Candara" w:cs="Times New Roman"/>
+          <w:b/>
+          <w:bCs/>
+          <w:color w:val="000000"/>
+          <w:szCs w:val="20"/>
+        </w:rPr>
+      </w:pPr>
+      <w:r>
+        <w:rPr>
+          <w:rFonts w:ascii="Candara" w:eastAsia="Microsoft YaHei" w:hAnsi="Candara" w:cs="Times New Roman"/>
+          <w:b/>
+          <w:bCs/>
+          <w:color w:val="000000"/>
+          <w:szCs w:val="20"/>
+        </w:rPr>
+        <w:t>Amazon</w:t>
       </w:r>
     </w:p>
     <w:p>
@@ -904,22 +997,62 @@
         </w:numPr>
         <w:spacing w:after="0" w:line="240" w:lineRule="auto"/>
         <w:rPr>
-          <w:rFonts w:ascii="Candara" w:eastAsia="微软雅黑" w:hAnsi="Candara" w:cs="Times New Roman"/>
-          <w:b/>
-          <w:bCs/>
-          <w:color w:val="000000"/>
-          <w:szCs w:val="20"/>
-        </w:rPr>
-      </w:pPr>
-      <w:r>
-        <w:rPr>
-          <w:rFonts w:ascii="Candara" w:eastAsia="微软雅黑" w:hAnsi="Candara" w:cs="Times New Roman"/>
-          <w:b/>
-          <w:bCs/>
-          <w:color w:val="000000"/>
-          <w:szCs w:val="20"/>
-        </w:rPr>
-        <w:t>Burlington Public Library</w:t>
+          <w:rFonts w:ascii="Candara" w:eastAsia="Microsoft YaHei" w:hAnsi="Candara" w:cs="Times New Roman"/>
+          <w:b/>
+          <w:bCs/>
+          <w:color w:val="000000"/>
+          <w:szCs w:val="20"/>
+        </w:rPr>
+      </w:pPr>
+      <w:r>
+        <w:rPr>
+          <w:rFonts w:ascii="Candara" w:eastAsia="Microsoft YaHei" w:hAnsi="Candara" w:cs="Times New Roman" w:hint="eastAsia"/>
+          <w:b/>
+          <w:bCs/>
+          <w:color w:val="000000"/>
+          <w:szCs w:val="20"/>
+        </w:rPr>
+        <w:t>百度阅读</w:t>
+      </w:r>
+      <w:r>
+        <w:rPr>
+          <w:rFonts w:ascii="Candara" w:eastAsia="Microsoft YaHei" w:hAnsi="Candara" w:cs="Times New Roman"/>
+          <w:b/>
+          <w:bCs/>
+          <w:color w:val="000000"/>
+          <w:szCs w:val="20"/>
+        </w:rPr>
+        <w:t xml:space="preserve"> / </w:t>
+      </w:r>
+      <w:r>
+        <w:rPr>
+          <w:rFonts w:ascii="Candara" w:eastAsia="Microsoft YaHei" w:hAnsi="Candara" w:cs="Times New Roman" w:hint="eastAsia"/>
+          <w:b/>
+          <w:bCs/>
+          <w:color w:val="000000"/>
+          <w:szCs w:val="20"/>
+        </w:rPr>
+        <w:t>当当</w:t>
+      </w:r>
+      <w:r>
+        <w:rPr>
+          <w:rFonts w:ascii="Candara" w:eastAsia="Microsoft YaHei" w:hAnsi="Candara" w:cs="Times New Roman" w:hint="eastAsia"/>
+          <w:b/>
+          <w:bCs/>
+          <w:color w:val="000000"/>
+          <w:szCs w:val="20"/>
+        </w:rPr>
+        <w:t xml:space="preserve"> / </w:t>
+      </w:r>
+      <w:r>
+        <w:rPr>
+          <w:rFonts w:ascii="Candara" w:eastAsia="Microsoft YaHei" w:hAnsi="Candara" w:cs="Times New Roman" w:hint="eastAsia"/>
+          <w:b/>
+          <w:bCs/>
+          <w:color w:val="000000"/>
+          <w:szCs w:val="20"/>
+        </w:rPr>
+        <w:t>京东</w:t>
       </w:r>
     </w:p>
     <w:p>
@@ -931,32 +1064,22 @@
         </w:numPr>
         <w:spacing w:after="0" w:line="240" w:lineRule="auto"/>
         <w:rPr>
-          <w:rFonts w:ascii="Candara" w:eastAsia="微软雅黑" w:hAnsi="Candara" w:cs="Times New Roman"/>
-          <w:b/>
-          <w:bCs/>
-          <w:color w:val="000000"/>
-          <w:szCs w:val="20"/>
-        </w:rPr>
-      </w:pPr>
-      <w:r>
-        <w:rPr>
-          <w:rFonts w:ascii="Candara" w:eastAsia="微软雅黑" w:hAnsi="Candara" w:cs="Times New Roman"/>
-          <w:b/>
-          <w:bCs/>
-          <w:color w:val="000000"/>
-          <w:szCs w:val="20"/>
-        </w:rPr>
-        <w:t xml:space="preserve">Toronto </w:t>
-      </w:r>
-      <w:r>
-        <w:rPr>
-          <w:rFonts w:ascii="Candara" w:eastAsia="微软雅黑" w:hAnsi="Candara" w:cs="Times New Roman"/>
-          <w:b/>
-          <w:bCs/>
-          <w:color w:val="000000"/>
-          <w:szCs w:val="20"/>
-        </w:rPr>
-        <w:t>University Library</w:t>
+          <w:rFonts w:ascii="Candara" w:eastAsia="Microsoft YaHei" w:hAnsi="Candara" w:cs="Times New Roman"/>
+          <w:b/>
+          <w:bCs/>
+          <w:color w:val="000000"/>
+          <w:szCs w:val="20"/>
+        </w:rPr>
+      </w:pPr>
+      <w:r>
+        <w:rPr>
+          <w:rFonts w:ascii="Candara" w:eastAsia="Microsoft YaHei" w:hAnsi="Candara" w:cs="Times New Roman"/>
+          <w:b/>
+          <w:bCs/>
+          <w:color w:val="000000"/>
+          <w:szCs w:val="20"/>
+        </w:rPr>
+        <w:t>Google Search</w:t>
       </w:r>
     </w:p>
     <w:p>
@@ -968,22 +1091,23 @@
         </w:numPr>
         <w:spacing w:after="0" w:line="240" w:lineRule="auto"/>
         <w:rPr>
-          <w:rFonts w:ascii="Candara" w:eastAsia="微软雅黑" w:hAnsi="Candara" w:cs="Times New Roman"/>
-          <w:b/>
-          <w:bCs/>
-          <w:color w:val="000000"/>
-          <w:szCs w:val="20"/>
-        </w:rPr>
-      </w:pPr>
-      <w:r>
-        <w:rPr>
-          <w:rFonts w:ascii="Candara" w:eastAsia="微软雅黑" w:hAnsi="Candara" w:cs="Times New Roman"/>
-          <w:b/>
-          <w:bCs/>
-          <w:color w:val="000000"/>
-          <w:szCs w:val="20"/>
-        </w:rPr>
-        <w:t>Amazon</w:t>
+          <w:rFonts w:ascii="Candara" w:eastAsia="Microsoft YaHei" w:hAnsi="Candara" w:cs="Times New Roman"/>
+          <w:b/>
+          <w:bCs/>
+          <w:color w:val="000000"/>
+          <w:szCs w:val="20"/>
+        </w:rPr>
+      </w:pPr>
+      <w:r>
+        <w:rPr>
+          <w:rFonts w:ascii="Candara" w:eastAsia="Microsoft YaHei" w:hAnsi="Candara" w:cs="Times New Roman"/>
+          <w:b/>
+          <w:bCs/>
+          <w:color w:val="000000"/>
+          <w:szCs w:val="20"/>
+        </w:rPr>
+        <w:lastRenderedPageBreak/>
+        <w:t>Burlington Public Library</w:t>
       </w:r>
     </w:p>
     <w:p>
@@ -995,22 +1119,22 @@
         </w:numPr>
         <w:spacing w:after="0" w:line="240" w:lineRule="auto"/>
         <w:rPr>
-          <w:rFonts w:ascii="Candara" w:eastAsia="微软雅黑" w:hAnsi="Candara" w:cs="Times New Roman" w:hint="eastAsia"/>
-          <w:b/>
-          <w:bCs/>
-          <w:color w:val="000000"/>
-          <w:szCs w:val="20"/>
-        </w:rPr>
-      </w:pPr>
-      <w:r>
-        <w:rPr>
-          <w:rFonts w:ascii="Candara" w:eastAsia="微软雅黑" w:hAnsi="Candara" w:cs="Times New Roman"/>
-          <w:b/>
-          <w:bCs/>
-          <w:color w:val="000000"/>
-          <w:szCs w:val="20"/>
-        </w:rPr>
-        <w:t>Google Play</w:t>
+          <w:rFonts w:ascii="Candara" w:eastAsia="Microsoft YaHei" w:hAnsi="Candara" w:cs="Times New Roman"/>
+          <w:b/>
+          <w:bCs/>
+          <w:color w:val="000000"/>
+          <w:szCs w:val="20"/>
+        </w:rPr>
+      </w:pPr>
+      <w:r>
+        <w:rPr>
+          <w:rFonts w:ascii="Candara" w:eastAsia="Microsoft YaHei" w:hAnsi="Candara" w:cs="Times New Roman"/>
+          <w:b/>
+          <w:bCs/>
+          <w:color w:val="000000"/>
+          <w:szCs w:val="20"/>
+        </w:rPr>
+        <w:t>Toronto University Library</w:t>
       </w:r>
     </w:p>
     <w:p>
@@ -1022,7 +1146,7 @@
         </w:numPr>
         <w:spacing w:after="0" w:line="240" w:lineRule="auto"/>
         <w:rPr>
-          <w:rFonts w:ascii="Candara" w:eastAsia="微软雅黑" w:hAnsi="Candara" w:cs="Times New Roman" w:hint="eastAsia"/>
+          <w:rFonts w:ascii="Candara" w:eastAsia="Microsoft YaHei" w:hAnsi="Candara" w:cs="Times New Roman"/>
           <w:b/>
           <w:bCs/>
           <w:color w:val="000000"/>
@@ -1032,7 +1156,7 @@
       <w:proofErr w:type="spellStart"/>
       <w:r>
         <w:rPr>
-          <w:rFonts w:ascii="Candara" w:eastAsia="微软雅黑" w:hAnsi="Candara" w:cs="Times New Roman"/>
+          <w:rFonts w:ascii="Candara" w:eastAsia="Microsoft YaHei" w:hAnsi="Candara" w:cs="Times New Roman"/>
           <w:b/>
           <w:bCs/>
           <w:color w:val="000000"/>
@@ -1047,7 +1171,7 @@
         <w:pStyle w:val="ListParagraph"/>
         <w:spacing w:after="0" w:line="240" w:lineRule="auto"/>
         <w:rPr>
-          <w:rFonts w:ascii="Candara" w:eastAsia="微软雅黑" w:hAnsi="Candara" w:cs="Times New Roman" w:hint="eastAsia"/>
+          <w:rFonts w:ascii="Candara" w:eastAsia="Microsoft YaHei" w:hAnsi="Candara" w:cs="Times New Roman"/>
           <w:b/>
           <w:bCs/>
           <w:color w:val="000000"/>
@@ -1060,28 +1184,27 @@
         <w:pStyle w:val="Standard"/>
         <w:spacing w:before="170" w:after="57" w:line="240" w:lineRule="auto"/>
         <w:rPr>
-          <w:rFonts w:ascii="Candara" w:eastAsia="微软雅黑" w:hAnsi="Candara" w:cs="Times New Roman"/>
-          <w:b/>
-          <w:bCs/>
-          <w:color w:val="000000"/>
-          <w:szCs w:val="20"/>
-        </w:rPr>
-      </w:pPr>
-      <w:r>
-        <w:rPr>
-          <w:rFonts w:ascii="Candara" w:eastAsia="微软雅黑" w:hAnsi="Candara" w:cs="Times New Roman"/>
+          <w:rFonts w:ascii="Candara" w:eastAsia="Microsoft YaHei" w:hAnsi="Candara" w:cs="Times New Roman"/>
+          <w:b/>
+          <w:bCs/>
+          <w:color w:val="000000"/>
+          <w:szCs w:val="20"/>
+        </w:rPr>
+      </w:pPr>
+      <w:r>
+        <w:rPr>
+          <w:rFonts w:ascii="Candara" w:eastAsia="Microsoft YaHei" w:hAnsi="Candara" w:cs="Times New Roman"/>
           <w:b/>
           <w:bCs/>
           <w:color w:val="CC0000"/>
           <w:sz w:val="24"/>
           <w:szCs w:val="24"/>
         </w:rPr>
-        <w:lastRenderedPageBreak/>
         <w:t xml:space="preserve">LEISURE BOOK </w:t>
       </w:r>
       <w:r>
         <w:rPr>
-          <w:rFonts w:ascii="Candara" w:eastAsia="微软雅黑" w:hAnsi="Candara" w:cs="Times New Roman"/>
+          <w:rFonts w:ascii="Candara" w:eastAsia="Microsoft YaHei" w:hAnsi="Candara" w:cs="Times New Roman"/>
           <w:b/>
           <w:bCs/>
           <w:color w:val="CC0000"/>
@@ -1100,16 +1223,16 @@
         </w:numPr>
         <w:spacing w:after="0" w:line="240" w:lineRule="auto"/>
         <w:rPr>
-          <w:rFonts w:ascii="Candara" w:eastAsia="微软雅黑" w:hAnsi="Candara" w:cs="Times New Roman" w:hint="eastAsia"/>
-          <w:b/>
-          <w:bCs/>
-          <w:color w:val="000000"/>
-          <w:szCs w:val="20"/>
-        </w:rPr>
-      </w:pPr>
-      <w:r>
-        <w:rPr>
-          <w:rFonts w:ascii="Candara" w:eastAsia="微软雅黑" w:hAnsi="Candara" w:cs="Times New Roman" w:hint="eastAsia"/>
+          <w:rFonts w:ascii="Candara" w:eastAsia="Microsoft YaHei" w:hAnsi="Candara" w:cs="Times New Roman"/>
+          <w:b/>
+          <w:bCs/>
+          <w:color w:val="000000"/>
+          <w:szCs w:val="20"/>
+        </w:rPr>
+      </w:pPr>
+      <w:r>
+        <w:rPr>
+          <w:rFonts w:ascii="Candara" w:eastAsia="Microsoft YaHei" w:hAnsi="Candara" w:cs="Times New Roman" w:hint="eastAsia"/>
           <w:b/>
           <w:bCs/>
           <w:color w:val="000000"/>
@@ -1127,43 +1250,18 @@
         </w:numPr>
         <w:spacing w:after="0" w:line="240" w:lineRule="auto"/>
         <w:rPr>
-          <w:rFonts w:ascii="Candara" w:eastAsia="微软雅黑" w:hAnsi="Candara" w:cs="Times New Roman" w:hint="eastAsia"/>
-          <w:b/>
-          <w:bCs/>
-          <w:color w:val="000000"/>
-          <w:szCs w:val="20"/>
-        </w:rPr>
-      </w:pPr>
-      <w:r>
-        <w:rPr>
-          <w:rFonts w:ascii="Candara" w:eastAsia="微软雅黑" w:hAnsi="Candara" w:cs="Times New Roman"/>
-          <w:b/>
-          <w:bCs/>
-          <w:color w:val="000000"/>
-          <w:szCs w:val="20"/>
-        </w:rPr>
-        <w:t>豆瓣读书</w:t>
-      </w:r>
-    </w:p>
-    <w:p>
-      <w:pPr>
-        <w:pStyle w:val="ListParagraph"/>
-        <w:numPr>
-          <w:ilvl w:val="0"/>
-          <w:numId w:val="41"/>
-        </w:numPr>
-        <w:spacing w:after="0" w:line="240" w:lineRule="auto"/>
-        <w:rPr>
-          <w:rFonts w:ascii="Candara" w:eastAsia="微软雅黑" w:hAnsi="Candara" w:cs="Times New Roman"/>
-          <w:b/>
-          <w:bCs/>
-          <w:color w:val="000000"/>
-          <w:szCs w:val="20"/>
-        </w:rPr>
-      </w:pPr>
-      <w:r>
-        <w:rPr>
-          <w:rFonts w:ascii="Candara" w:eastAsia="微软雅黑" w:hAnsi="Candara" w:cs="Times New Roman"/>
+          <w:rFonts w:ascii="Candara" w:eastAsia="Microsoft YaHei" w:hAnsi="Candara" w:cs="Times New Roman"/>
+          <w:b/>
+          <w:bCs/>
+          <w:color w:val="000000"/>
+          <w:szCs w:val="20"/>
+        </w:rPr>
+      </w:pPr>
+      <w:bookmarkStart w:id="0" w:name="_GoBack"/>
+      <w:bookmarkEnd w:id="0"/>
+      <w:r>
+        <w:rPr>
+          <w:rFonts w:ascii="Candara" w:eastAsia="Microsoft YaHei" w:hAnsi="Candara" w:cs="Times New Roman"/>
           <w:b/>
           <w:bCs/>
           <w:color w:val="000000"/>
@@ -1195,7 +1293,7 @@
         <w:pStyle w:val="Standard"/>
         <w:spacing w:before="170" w:after="57" w:line="240" w:lineRule="auto"/>
         <w:rPr>
-          <w:rFonts w:ascii="Candara" w:eastAsia="微软雅黑" w:hAnsi="Candara" w:cs="Times New Roman"/>
+          <w:rFonts w:ascii="Candara" w:eastAsia="Microsoft YaHei" w:hAnsi="Candara" w:cs="Times New Roman"/>
           <w:b/>
           <w:bCs/>
           <w:color w:val="CC0000"/>
@@ -1205,7 +1303,7 @@
       </w:pPr>
       <w:r>
         <w:rPr>
-          <w:rFonts w:ascii="Candara" w:eastAsia="微软雅黑" w:hAnsi="Candara" w:cs="Times New Roman"/>
+          <w:rFonts w:ascii="Candara" w:eastAsia="Microsoft YaHei" w:hAnsi="Candara" w:cs="Times New Roman"/>
           <w:b/>
           <w:bCs/>
           <w:color w:val="CC0000"/>
@@ -1224,7 +1322,7 @@
         </w:numPr>
         <w:spacing w:after="0" w:line="240" w:lineRule="auto"/>
         <w:rPr>
-          <w:rFonts w:ascii="Candara" w:eastAsia="微软雅黑" w:hAnsi="Candara" w:cs="Times New Roman"/>
+          <w:rFonts w:ascii="Candara" w:eastAsia="Microsoft YaHei" w:hAnsi="Candara" w:cs="Times New Roman"/>
           <w:b/>
           <w:bCs/>
           <w:color w:val="000000"/>
@@ -1234,7 +1332,7 @@
       </w:pPr>
       <w:r>
         <w:rPr>
-          <w:rFonts w:ascii="Candara" w:eastAsia="微软雅黑" w:hAnsi="Candara" w:cs="Times New Roman"/>
+          <w:rFonts w:ascii="Candara" w:eastAsia="Microsoft YaHei" w:hAnsi="Candara" w:cs="Times New Roman"/>
           <w:b/>
           <w:bCs/>
           <w:color w:val="000000"/>
@@ -1253,16 +1351,16 @@
         </w:numPr>
         <w:spacing w:after="0" w:line="240" w:lineRule="auto"/>
         <w:rPr>
-          <w:rFonts w:ascii="Candara" w:eastAsia="微软雅黑" w:hAnsi="Candara" w:cs="Times New Roman"/>
-          <w:b/>
-          <w:bCs/>
-          <w:color w:val="000000"/>
-          <w:szCs w:val="20"/>
-        </w:rPr>
-      </w:pPr>
-      <w:r>
-        <w:rPr>
-          <w:rFonts w:ascii="Candara" w:eastAsia="微软雅黑" w:hAnsi="Candara" w:cs="Times New Roman"/>
+          <w:rFonts w:ascii="Candara" w:eastAsia="Microsoft YaHei" w:hAnsi="Candara" w:cs="Times New Roman"/>
+          <w:b/>
+          <w:bCs/>
+          <w:color w:val="000000"/>
+          <w:szCs w:val="20"/>
+        </w:rPr>
+      </w:pPr>
+      <w:r>
+        <w:rPr>
+          <w:rFonts w:ascii="Candara" w:eastAsia="Microsoft YaHei" w:hAnsi="Candara" w:cs="Times New Roman"/>
           <w:b/>
           <w:bCs/>
           <w:color w:val="000000"/>
@@ -1276,7 +1374,7 @@
         <w:pStyle w:val="Standard"/>
         <w:spacing w:before="170" w:after="57" w:line="240" w:lineRule="auto"/>
         <w:rPr>
-          <w:rFonts w:ascii="Candara" w:eastAsia="微软雅黑" w:hAnsi="Candara" w:cs="Times New Roman"/>
+          <w:rFonts w:ascii="Candara" w:eastAsia="Microsoft YaHei" w:hAnsi="Candara" w:cs="Times New Roman"/>
           <w:b/>
           <w:bCs/>
           <w:color w:val="CC0000"/>
@@ -1286,7 +1384,7 @@
       </w:pPr>
       <w:r>
         <w:rPr>
-          <w:rFonts w:ascii="Candara" w:eastAsia="微软雅黑" w:hAnsi="Candara" w:cs="Times New Roman"/>
+          <w:rFonts w:ascii="Candara" w:eastAsia="Microsoft YaHei" w:hAnsi="Candara" w:cs="Times New Roman"/>
           <w:b/>
           <w:bCs/>
           <w:color w:val="CC0000"/>
@@ -1305,7 +1403,7 @@
         </w:numPr>
         <w:spacing w:after="0" w:line="240" w:lineRule="auto"/>
         <w:rPr>
-          <w:rFonts w:ascii="Candara" w:eastAsia="微软雅黑" w:hAnsi="Candara" w:cs="Times New Roman"/>
+          <w:rFonts w:ascii="Candara" w:eastAsia="Microsoft YaHei" w:hAnsi="Candara" w:cs="Times New Roman"/>
           <w:b/>
           <w:bCs/>
           <w:color w:val="000000"/>
@@ -1315,7 +1413,7 @@
       <w:proofErr w:type="spellStart"/>
       <w:r>
         <w:rPr>
-          <w:rFonts w:ascii="Candara" w:eastAsia="微软雅黑" w:hAnsi="Candara" w:cs="Times New Roman"/>
+          <w:rFonts w:ascii="Candara" w:eastAsia="Microsoft YaHei" w:hAnsi="Candara" w:cs="Times New Roman"/>
           <w:b/>
           <w:bCs/>
           <w:color w:val="000000"/>
@@ -1334,7 +1432,7 @@
         </w:numPr>
         <w:spacing w:after="0" w:line="240" w:lineRule="auto"/>
         <w:rPr>
-          <w:rFonts w:ascii="Candara" w:eastAsia="微软雅黑" w:hAnsi="Candara" w:cs="Times New Roman"/>
+          <w:rFonts w:ascii="Candara" w:eastAsia="Microsoft YaHei" w:hAnsi="Candara" w:cs="Times New Roman"/>
           <w:b/>
           <w:bCs/>
           <w:color w:val="000000"/>
@@ -1344,7 +1442,7 @@
       </w:pPr>
       <w:r>
         <w:rPr>
-          <w:rFonts w:ascii="Candara" w:eastAsia="微软雅黑" w:hAnsi="Candara" w:cs="Times New Roman"/>
+          <w:rFonts w:ascii="Candara" w:eastAsia="Microsoft YaHei" w:hAnsi="Candara" w:cs="Times New Roman"/>
           <w:b/>
           <w:bCs/>
           <w:color w:val="000000"/>
@@ -3693,19 +3791,15 @@
   </w:num>
   <w:num w:numId="24">
     <w:abstractNumId w:val="17"/>
-    <w:lvlOverride w:ilvl="0"/>
   </w:num>
   <w:num w:numId="25">
     <w:abstractNumId w:val="9"/>
-    <w:lvlOverride w:ilvl="0"/>
   </w:num>
   <w:num w:numId="26">
     <w:abstractNumId w:val="16"/>
-    <w:lvlOverride w:ilvl="0"/>
   </w:num>
   <w:num w:numId="27">
     <w:abstractNumId w:val="31"/>
-    <w:lvlOverride w:ilvl="0"/>
   </w:num>
   <w:num w:numId="28">
     <w:abstractNumId w:val="31"/>
@@ -3715,7 +3809,6 @@
   </w:num>
   <w:num w:numId="29">
     <w:abstractNumId w:val="2"/>
-    <w:lvlOverride w:ilvl="0"/>
   </w:num>
   <w:num w:numId="30">
     <w:abstractNumId w:val="20"/>
@@ -3734,7 +3827,6 @@
   </w:num>
   <w:num w:numId="33">
     <w:abstractNumId w:val="11"/>
-    <w:lvlOverride w:ilvl="0"/>
   </w:num>
   <w:num w:numId="34">
     <w:abstractNumId w:val="1"/>
@@ -3963,6 +4055,7 @@
   <w:style w:type="character" w:default="1" w:styleId="DefaultParagraphFont">
     <w:name w:val="Default Paragraph Font"/>
     <w:uiPriority w:val="1"/>
+    <w:semiHidden/>
     <w:unhideWhenUsed/>
   </w:style>
   <w:style w:type="table" w:default="1" w:styleId="TableNormal">
@@ -4481,6 +4574,7 @@
   <w:style w:type="character" w:default="1" w:styleId="DefaultParagraphFont">
     <w:name w:val="Default Paragraph Font"/>
     <w:uiPriority w:val="1"/>
+    <w:semiHidden/>
     <w:unhideWhenUsed/>
   </w:style>
   <w:style w:type="table" w:default="1" w:styleId="TableNormal">

</xml_diff>